<commit_message>
Mejorando redaccion del documento
</commit_message>
<xml_diff>
--- a/Carlos Jonathan Lopez  Palma - Latter/Documentación/Doc Latter.docx
+++ b/Carlos Jonathan Lopez  Palma - Latter/Documentación/Doc Latter.docx
@@ -1,6 +1,6 @@
 
 <file path=word/document.xml><?xml version="1.0" encoding="utf-8"?>
-<w:document xmlns:wpc="http://schemas.microsoft.com/office/word/2010/wordprocessingCanvas" xmlns:cx="http://schemas.microsoft.com/office/drawing/2014/chartex" xmlns:cx1="http://schemas.microsoft.com/office/drawing/2015/9/8/chartex" xmlns:cx2="http://schemas.microsoft.com/office/drawing/2015/10/21/chartex" xmlns:cx3="http://schemas.microsoft.com/office/drawing/2016/5/9/chartex" xmlns:cx4="http://schemas.microsoft.com/office/drawing/2016/5/10/chartex" xmlns:cx5="http://schemas.microsoft.com/office/drawing/2016/5/11/chartex" xmlns:cx6="http://schemas.microsoft.com/office/drawing/2016/5/12/chartex" xmlns:cx7="http://schemas.microsoft.com/office/drawing/2016/5/13/chartex" xmlns:cx8="http://schemas.microsoft.com/office/drawing/2016/5/14/chartex" xmlns:mc="http://schemas.openxmlformats.org/markup-compatibility/2006" xmlns:aink="http://schemas.microsoft.com/office/drawing/2016/ink" xmlns:am3d="http://schemas.microsoft.com/office/drawing/2017/model3d" xmlns:o="urn:schemas-microsoft-com:office:office" xmlns:r="http://schemas.openxmlformats.org/officeDocument/2006/relationships" xmlns:m="http://schemas.openxmlformats.org/officeDocument/2006/math" xmlns:v="urn:schemas-microsoft-com:vml" xmlns:wp14="http://schemas.microsoft.com/office/word/2010/wordprocessingDrawing" xmlns:wp="http://schemas.openxmlformats.org/drawingml/2006/wordprocessingDrawing" xmlns:w10="urn:schemas-microsoft-com:office:word" xmlns:w="http://schemas.openxmlformats.org/wordprocessingml/2006/main" xmlns:w14="http://schemas.microsoft.com/office/word/2010/wordml" xmlns:w15="http://schemas.microsoft.com/office/word/2012/wordml" xmlns:w16cid="http://schemas.microsoft.com/office/word/2016/wordml/cid" xmlns:w16se="http://schemas.microsoft.com/office/word/2015/wordml/symex" xmlns:wpg="http://schemas.microsoft.com/office/word/2010/wordprocessingGroup" xmlns:wpi="http://schemas.microsoft.com/office/word/2010/wordprocessingInk" xmlns:wne="http://schemas.microsoft.com/office/word/2006/wordml" xmlns:wps="http://schemas.microsoft.com/office/word/2010/wordprocessingShape" mc:Ignorable="w14 w15 w16se w16cid wp14">
+<w:document xmlns:wpc="http://schemas.microsoft.com/office/word/2010/wordprocessingCanvas" xmlns:cx="http://schemas.microsoft.com/office/drawing/2014/chartex" xmlns:cx1="http://schemas.microsoft.com/office/drawing/2015/9/8/chartex" xmlns:cx2="http://schemas.microsoft.com/office/drawing/2015/10/21/chartex" xmlns:cx3="http://schemas.microsoft.com/office/drawing/2016/5/9/chartex" xmlns:cx4="http://schemas.microsoft.com/office/drawing/2016/5/10/chartex" xmlns:cx5="http://schemas.microsoft.com/office/drawing/2016/5/11/chartex" xmlns:cx6="http://schemas.microsoft.com/office/drawing/2016/5/12/chartex" xmlns:cx7="http://schemas.microsoft.com/office/drawing/2016/5/13/chartex" xmlns:cx8="http://schemas.microsoft.com/office/drawing/2016/5/14/chartex" xmlns:mc="http://schemas.openxmlformats.org/markup-compatibility/2006" xmlns:aink="http://schemas.microsoft.com/office/drawing/2016/ink" xmlns:am3d="http://schemas.microsoft.com/office/drawing/2017/model3d" xmlns:o="urn:schemas-microsoft-com:office:office" xmlns:r="http://schemas.openxmlformats.org/officeDocument/2006/relationships" xmlns:m="http://schemas.openxmlformats.org/officeDocument/2006/math" xmlns:v="urn:schemas-microsoft-com:vml" xmlns:wp14="http://schemas.microsoft.com/office/word/2010/wordprocessingDrawing" xmlns:wp="http://schemas.openxmlformats.org/drawingml/2006/wordprocessingDrawing" xmlns:w10="urn:schemas-microsoft-com:office:word" xmlns:w="http://schemas.openxmlformats.org/wordprocessingml/2006/main" xmlns:w14="http://schemas.microsoft.com/office/word/2010/wordml" xmlns:w15="http://schemas.microsoft.com/office/word/2012/wordml" xmlns:w16cex="http://schemas.microsoft.com/office/word/2018/wordml/cex" xmlns:w16cid="http://schemas.microsoft.com/office/word/2016/wordml/cid" xmlns:w16="http://schemas.microsoft.com/office/word/2018/wordml" xmlns:w16se="http://schemas.microsoft.com/office/word/2015/wordml/symex" xmlns:wpg="http://schemas.microsoft.com/office/word/2010/wordprocessingGroup" xmlns:wpi="http://schemas.microsoft.com/office/word/2010/wordprocessingInk" xmlns:wne="http://schemas.microsoft.com/office/word/2006/wordml" xmlns:wps="http://schemas.microsoft.com/office/word/2010/wordprocessingShape" mc:Ignorable="w14 w15 w16se w16cid w16 w16cex wp14">
   <w:body>
     <w:sdt>
       <w:sdtPr>
@@ -1879,6 +1879,7 @@
         <w:shd w:val="clear" w:color="auto" w:fill="FFFFFF"/>
         <w:spacing w:before="100" w:beforeAutospacing="1" w:after="100" w:afterAutospacing="1" w:line="240" w:lineRule="auto"/>
         <w:ind w:left="384"/>
+        <w:jc w:val="both"/>
         <w:rPr>
           <w:rFonts w:ascii="Arial" w:eastAsia="Times New Roman" w:hAnsi="Arial" w:cs="Arial"/>
           <w:color w:val="000000" w:themeColor="text1"/>
@@ -1895,25 +1896,7 @@
           <w:szCs w:val="24"/>
           <w:lang w:eastAsia="es-MX"/>
         </w:rPr>
-        <w:t xml:space="preserve">Como el software evoluciona, a medida que progresa el proceso el desarrollador y el cliente comprenden y reaccionan mejor </w:t>
-      </w:r>
-      <w:commentRangeStart w:id="3"/>
-      <w:r>
-        <w:rPr>
-          <w:rFonts w:ascii="Arial" w:eastAsia="Times New Roman" w:hAnsi="Arial" w:cs="Arial"/>
-          <w:color w:val="000000" w:themeColor="text1"/>
-          <w:sz w:val="24"/>
-          <w:szCs w:val="24"/>
-          <w:lang w:eastAsia="es-MX"/>
-        </w:rPr>
-        <w:t>ante riesgos en cada uno de los niveles evolutivos.</w:t>
-      </w:r>
-      <w:commentRangeEnd w:id="3"/>
-      <w:r>
-        <w:rPr>
-          <w:rStyle w:val="Refdecomentario"/>
-        </w:rPr>
-        <w:commentReference w:id="3"/>
+        <w:t>Como cualquier proceso evolutivo, el sistema pasará a través múltiples actualizaciones y cambios con cada etapa de desarrollo, por cada iteración.</w:t>
       </w:r>
     </w:p>
     <w:p>
@@ -1946,6 +1929,34 @@
     </w:p>
     <w:p>
       <w:pPr>
+        <w:numPr>
+          <w:ilvl w:val="0"/>
+          <w:numId w:val="15"/>
+        </w:numPr>
+        <w:shd w:val="clear" w:color="auto" w:fill="FFFFFF"/>
+        <w:spacing w:before="100" w:beforeAutospacing="1" w:after="100" w:afterAutospacing="1" w:line="240" w:lineRule="auto"/>
+        <w:ind w:left="384"/>
+        <w:rPr>
+          <w:rFonts w:ascii="Arial" w:eastAsia="Times New Roman" w:hAnsi="Arial" w:cs="Arial"/>
+          <w:color w:val="000000" w:themeColor="text1"/>
+          <w:sz w:val="24"/>
+          <w:szCs w:val="24"/>
+          <w:lang w:eastAsia="es-MX"/>
+        </w:rPr>
+      </w:pPr>
+      <w:r>
+        <w:rPr>
+          <w:rFonts w:ascii="Arial" w:eastAsia="Times New Roman" w:hAnsi="Arial" w:cs="Arial"/>
+          <w:color w:val="000000" w:themeColor="text1"/>
+          <w:sz w:val="24"/>
+          <w:szCs w:val="24"/>
+          <w:lang w:eastAsia="es-MX"/>
+        </w:rPr>
+        <w:t>Reducir el nivel de riesgos en cada iteración, haciendo mas seguro y confiable el sistema.</w:t>
+      </w:r>
+    </w:p>
+    <w:p>
+      <w:pPr>
         <w:jc w:val="both"/>
         <w:rPr>
           <w:rFonts w:ascii="Arial" w:hAnsi="Arial" w:cs="Arial"/>
@@ -1967,7 +1978,7 @@
           <w:szCs w:val="24"/>
         </w:rPr>
       </w:pPr>
-      <w:bookmarkStart w:id="4" w:name="_Toc40173843"/>
+      <w:bookmarkStart w:id="3" w:name="_Toc40173843"/>
       <w:r>
         <w:rPr>
           <w:rFonts w:ascii="Arial" w:hAnsi="Arial" w:cs="Arial"/>
@@ -1990,7 +2001,7 @@
         </w:rPr>
         <w:t>o en espiral</w:t>
       </w:r>
-      <w:bookmarkEnd w:id="4"/>
+      <w:bookmarkEnd w:id="3"/>
     </w:p>
     <w:p/>
     <w:p>
@@ -2029,7 +2040,7 @@
                     </pic:cNvPicPr>
                   </pic:nvPicPr>
                   <pic:blipFill rotWithShape="1">
-                    <a:blip r:embed="rId9">
+                    <a:blip r:embed="rId6">
                       <a:extLst>
                         <a:ext uri="{28A0092B-C50C-407E-A947-70E740481C1C}">
                           <a14:useLocalDpi xmlns:a14="http://schemas.microsoft.com/office/drawing/2010/main" val="0"/>
@@ -2063,8 +2074,6 @@
           </wp:inline>
         </w:drawing>
       </w:r>
-      <w:bookmarkStart w:id="5" w:name="_GoBack"/>
-      <w:bookmarkEnd w:id="5"/>
     </w:p>
     <w:p>
       <w:pPr>
@@ -2083,7 +2092,17 @@
           <w:sz w:val="24"/>
           <w:szCs w:val="24"/>
         </w:rPr>
-        <w:t>modelo de proceso de software evolutivo que conjuga la naturaleza iterativa de construcción de prototipos con los aspectos controlados y sistemáticos del modelo lineal secuencial. Proporciona el potencial para el desarrollo rápido de versiones incrementales del software.</w:t>
+        <w:t xml:space="preserve">modelo de proceso de software evolutivo que conjuga la naturaleza iterativa de construcción de prototipos con los aspectos controlados y sistemáticos del modelo </w:t>
+      </w:r>
+      <w:r>
+        <w:rPr>
+          <w:rFonts w:ascii="Arial" w:hAnsi="Arial" w:cs="Arial"/>
+          <w:color w:val="000000" w:themeColor="text1"/>
+          <w:sz w:val="24"/>
+          <w:szCs w:val="24"/>
+        </w:rPr>
+        <w:lastRenderedPageBreak/>
+        <w:t>lineal secuencial. Proporciona el potencial para el desarrollo rápido de versiones incrementales del software.</w:t>
       </w:r>
     </w:p>
     <w:p>
@@ -2104,7 +2123,6 @@
           <w:sz w:val="24"/>
           <w:szCs w:val="24"/>
         </w:rPr>
-        <w:lastRenderedPageBreak/>
         <w:drawing>
           <wp:inline distT="0" distB="0" distL="0" distR="0" wp14:anchorId="6F890531" wp14:editId="72CA8BA5">
             <wp:extent cx="5255017" cy="2923953"/>
@@ -2123,7 +2141,7 @@
                     </pic:cNvPicPr>
                   </pic:nvPicPr>
                   <pic:blipFill>
-                    <a:blip r:embed="rId10">
+                    <a:blip r:embed="rId7">
                       <a:extLst>
                         <a:ext uri="{28A0092B-C50C-407E-A947-70E740481C1C}">
                           <a14:useLocalDpi xmlns:a14="http://schemas.microsoft.com/office/drawing/2010/main" val="0"/>
@@ -2318,7 +2336,7 @@
           <w:szCs w:val="24"/>
         </w:rPr>
       </w:pPr>
-      <w:bookmarkStart w:id="6" w:name="_Toc40173844"/>
+      <w:bookmarkStart w:id="4" w:name="_Toc40173844"/>
       <w:r>
         <w:rPr>
           <w:rFonts w:ascii="Arial" w:hAnsi="Arial" w:cs="Arial"/>
@@ -2330,7 +2348,7 @@
         </w:rPr>
         <w:t>Módulos</w:t>
       </w:r>
-      <w:bookmarkEnd w:id="6"/>
+      <w:bookmarkEnd w:id="4"/>
     </w:p>
     <w:p>
       <w:pPr>
@@ -2342,7 +2360,7 @@
           <w:color w:val="000000" w:themeColor="text1"/>
         </w:rPr>
       </w:pPr>
-      <w:bookmarkStart w:id="7" w:name="_Toc40173845"/>
+      <w:bookmarkStart w:id="5" w:name="_Toc40173845"/>
       <w:r>
         <w:rPr>
           <w:rFonts w:ascii="Arial" w:hAnsi="Arial" w:cs="Arial"/>
@@ -2361,7 +2379,7 @@
         </w:rPr>
         <w:t>/salida</w:t>
       </w:r>
-      <w:bookmarkEnd w:id="7"/>
+      <w:bookmarkEnd w:id="5"/>
     </w:p>
     <w:p>
       <w:pPr>
@@ -2398,7 +2416,7 @@
                     </pic:cNvPicPr>
                   </pic:nvPicPr>
                   <pic:blipFill rotWithShape="1">
-                    <a:blip r:embed="rId11">
+                    <a:blip r:embed="rId8">
                       <a:extLst>
                         <a:ext uri="{28A0092B-C50C-407E-A947-70E740481C1C}">
                           <a14:useLocalDpi xmlns:a14="http://schemas.microsoft.com/office/drawing/2010/main" val="0"/>
@@ -2506,6 +2524,7 @@
           <w:sz w:val="24"/>
           <w:szCs w:val="24"/>
         </w:rPr>
+        <w:lastRenderedPageBreak/>
         <w:t>Logo: Localizado en el ¼ restante de la página, centrado.</w:t>
       </w:r>
     </w:p>
@@ -2531,27 +2550,7 @@
           <w:sz w:val="24"/>
           <w:szCs w:val="24"/>
         </w:rPr>
-        <w:t xml:space="preserve">Hora: </w:t>
-      </w:r>
-      <w:proofErr w:type="spellStart"/>
-      <w:r>
-        <w:rPr>
-          <w:rFonts w:ascii="Arial" w:hAnsi="Arial" w:cs="Arial"/>
-          <w:color w:val="000000" w:themeColor="text1"/>
-          <w:sz w:val="24"/>
-          <w:szCs w:val="24"/>
-        </w:rPr>
-        <w:t>Timer</w:t>
-      </w:r>
-      <w:proofErr w:type="spellEnd"/>
-      <w:r>
-        <w:rPr>
-          <w:rFonts w:ascii="Arial" w:hAnsi="Arial" w:cs="Arial"/>
-          <w:color w:val="000000" w:themeColor="text1"/>
-          <w:sz w:val="24"/>
-          <w:szCs w:val="24"/>
-        </w:rPr>
-        <w:t xml:space="preserve"> que indica la hora actual, en que se realiza el registro.</w:t>
+        <w:t>Hora: Timer que indica la hora actual, en que se realiza el registro.</w:t>
       </w:r>
     </w:p>
     <w:p>
@@ -2587,7 +2586,6 @@
         </w:rPr>
         <w:t>día (</w:t>
       </w:r>
-      <w:proofErr w:type="spellStart"/>
       <w:r>
         <w:rPr>
           <w:rFonts w:ascii="Arial" w:hAnsi="Arial" w:cs="Arial"/>
@@ -2597,7 +2595,6 @@
         </w:rPr>
         <w:t>day</w:t>
       </w:r>
-      <w:proofErr w:type="spellEnd"/>
       <w:r>
         <w:rPr>
           <w:rFonts w:ascii="Arial" w:hAnsi="Arial" w:cs="Arial"/>
@@ -2616,25 +2613,14 @@
         </w:rPr>
         <w:t xml:space="preserve">, </w:t>
       </w:r>
-      <w:proofErr w:type="spellStart"/>
-      <w:r>
-        <w:rPr>
-          <w:rFonts w:ascii="Arial" w:hAnsi="Arial" w:cs="Arial"/>
-          <w:color w:val="000000" w:themeColor="text1"/>
-          <w:sz w:val="24"/>
-          <w:szCs w:val="24"/>
-        </w:rPr>
-        <w:t>dia</w:t>
-      </w:r>
-      <w:proofErr w:type="spellEnd"/>
-      <w:r>
-        <w:rPr>
-          <w:rFonts w:ascii="Arial" w:hAnsi="Arial" w:cs="Arial"/>
-          <w:color w:val="000000" w:themeColor="text1"/>
-          <w:sz w:val="24"/>
-          <w:szCs w:val="24"/>
-        </w:rPr>
-        <w:t>(</w:t>
+      <w:r>
+        <w:rPr>
+          <w:rFonts w:ascii="Arial" w:hAnsi="Arial" w:cs="Arial"/>
+          <w:color w:val="000000" w:themeColor="text1"/>
+          <w:sz w:val="24"/>
+          <w:szCs w:val="24"/>
+        </w:rPr>
+        <w:t>dia(</w:t>
       </w:r>
       <w:r>
         <w:rPr>
@@ -2674,7 +2660,7 @@
           <w:color w:val="000000" w:themeColor="text1"/>
         </w:rPr>
       </w:pPr>
-      <w:bookmarkStart w:id="8" w:name="_Toc40173846"/>
+      <w:bookmarkStart w:id="6" w:name="_Toc40173846"/>
       <w:r>
         <w:rPr>
           <w:rFonts w:ascii="Arial" w:hAnsi="Arial" w:cs="Arial"/>
@@ -2682,10 +2668,9 @@
           <w:bCs/>
           <w:color w:val="000000" w:themeColor="text1"/>
         </w:rPr>
-        <w:lastRenderedPageBreak/>
         <w:t>Login</w:t>
       </w:r>
-      <w:bookmarkEnd w:id="8"/>
+      <w:bookmarkEnd w:id="6"/>
     </w:p>
     <w:p>
       <w:pPr>
@@ -2722,7 +2707,7 @@
                     </pic:cNvPicPr>
                   </pic:nvPicPr>
                   <pic:blipFill rotWithShape="1">
-                    <a:blip r:embed="rId11">
+                    <a:blip r:embed="rId8">
                       <a:extLst>
                         <a:ext uri="{28A0092B-C50C-407E-A947-70E740481C1C}">
                           <a14:useLocalDpi xmlns:a14="http://schemas.microsoft.com/office/drawing/2010/main" val="0"/>
@@ -2805,27 +2790,7 @@
           <w:sz w:val="24"/>
           <w:szCs w:val="24"/>
         </w:rPr>
-        <w:t xml:space="preserve">Usuario: </w:t>
-      </w:r>
-      <w:proofErr w:type="spellStart"/>
-      <w:r>
-        <w:rPr>
-          <w:rFonts w:ascii="Arial" w:hAnsi="Arial" w:cs="Arial"/>
-          <w:color w:val="000000" w:themeColor="text1"/>
-          <w:sz w:val="24"/>
-          <w:szCs w:val="24"/>
-        </w:rPr>
-        <w:t>Imput</w:t>
-      </w:r>
-      <w:proofErr w:type="spellEnd"/>
-      <w:r>
-        <w:rPr>
-          <w:rFonts w:ascii="Arial" w:hAnsi="Arial" w:cs="Arial"/>
-          <w:color w:val="000000" w:themeColor="text1"/>
-          <w:sz w:val="24"/>
-          <w:szCs w:val="24"/>
-        </w:rPr>
-        <w:t xml:space="preserve"> para ingresar el usuario.</w:t>
+        <w:t>Usuario: Imput para ingresar el usuario.</w:t>
       </w:r>
     </w:p>
     <w:p>
@@ -2966,7 +2931,7 @@
           <w:color w:val="000000" w:themeColor="text1"/>
         </w:rPr>
       </w:pPr>
-      <w:bookmarkStart w:id="9" w:name="_Toc40173847"/>
+      <w:bookmarkStart w:id="7" w:name="_Toc40173847"/>
       <w:r>
         <w:rPr>
           <w:rFonts w:ascii="Arial" w:hAnsi="Arial" w:cs="Arial"/>
@@ -2976,7 +2941,7 @@
         </w:rPr>
         <w:t>Registro de empleado</w:t>
       </w:r>
-      <w:bookmarkEnd w:id="9"/>
+      <w:bookmarkEnd w:id="7"/>
     </w:p>
     <w:p>
       <w:pPr>
@@ -3013,7 +2978,7 @@
                     </pic:cNvPicPr>
                   </pic:nvPicPr>
                   <pic:blipFill rotWithShape="1">
-                    <a:blip r:embed="rId12" cstate="print">
+                    <a:blip r:embed="rId9" cstate="print">
                       <a:extLst>
                         <a:ext uri="{28A0092B-C50C-407E-A947-70E740481C1C}">
                           <a14:useLocalDpi xmlns:a14="http://schemas.microsoft.com/office/drawing/2010/main" val="0"/>
@@ -3111,6 +3076,7 @@
           <w:sz w:val="24"/>
           <w:szCs w:val="24"/>
         </w:rPr>
+        <w:lastRenderedPageBreak/>
         <w:t xml:space="preserve">Lado izquierdo: Nombre, apellidos, fecha de nacimiento (información básica) </w:t>
       </w:r>
     </w:p>
@@ -3158,7 +3124,6 @@
           <w:sz w:val="24"/>
           <w:szCs w:val="24"/>
         </w:rPr>
-        <w:lastRenderedPageBreak/>
         <w:t>Apartado 2: Datos de empleado</w:t>
       </w:r>
     </w:p>
@@ -3278,7 +3243,7 @@
           <w:color w:val="000000" w:themeColor="text1"/>
         </w:rPr>
       </w:pPr>
-      <w:bookmarkStart w:id="10" w:name="_Toc40173848"/>
+      <w:bookmarkStart w:id="8" w:name="_Toc40173848"/>
       <w:r>
         <w:rPr>
           <w:rFonts w:ascii="Arial" w:hAnsi="Arial" w:cs="Arial"/>
@@ -3288,7 +3253,7 @@
         </w:rPr>
         <w:t>Inicio – sesión abierta</w:t>
       </w:r>
-      <w:bookmarkEnd w:id="10"/>
+      <w:bookmarkEnd w:id="8"/>
     </w:p>
     <w:p>
       <w:pPr>
@@ -3325,7 +3290,7 @@
                     </pic:cNvPicPr>
                   </pic:nvPicPr>
                   <pic:blipFill rotWithShape="1">
-                    <a:blip r:embed="rId13" cstate="print">
+                    <a:blip r:embed="rId10" cstate="print">
                       <a:extLst>
                         <a:ext uri="{28A0092B-C50C-407E-A947-70E740481C1C}">
                           <a14:useLocalDpi xmlns:a14="http://schemas.microsoft.com/office/drawing/2010/main" val="0"/>
@@ -3690,7 +3655,7 @@
           <w:color w:val="000000" w:themeColor="text1"/>
         </w:rPr>
       </w:pPr>
-      <w:bookmarkStart w:id="11" w:name="_Toc40173849"/>
+      <w:bookmarkStart w:id="9" w:name="_Toc40173849"/>
       <w:r>
         <w:rPr>
           <w:rFonts w:ascii="Arial" w:hAnsi="Arial" w:cs="Arial"/>
@@ -3701,7 +3666,7 @@
         <w:lastRenderedPageBreak/>
         <w:t>Lista de empleados</w:t>
       </w:r>
-      <w:bookmarkEnd w:id="11"/>
+      <w:bookmarkEnd w:id="9"/>
     </w:p>
     <w:p>
       <w:pPr>
@@ -3738,7 +3703,7 @@
                     </pic:cNvPicPr>
                   </pic:nvPicPr>
                   <pic:blipFill>
-                    <a:blip r:embed="rId14" cstate="print">
+                    <a:blip r:embed="rId11" cstate="print">
                       <a:extLst>
                         <a:ext uri="{28A0092B-C50C-407E-A947-70E740481C1C}">
                           <a14:useLocalDpi xmlns:a14="http://schemas.microsoft.com/office/drawing/2010/main" val="0"/>
@@ -3912,7 +3877,7 @@
           <w:color w:val="000000" w:themeColor="text1"/>
         </w:rPr>
       </w:pPr>
-      <w:bookmarkStart w:id="12" w:name="_Toc40173850"/>
+      <w:bookmarkStart w:id="10" w:name="_Toc40173850"/>
       <w:r>
         <w:rPr>
           <w:rFonts w:ascii="Arial" w:hAnsi="Arial" w:cs="Arial"/>
@@ -3922,7 +3887,7 @@
         </w:rPr>
         <w:t>Lista de reportes</w:t>
       </w:r>
-      <w:bookmarkEnd w:id="12"/>
+      <w:bookmarkEnd w:id="10"/>
     </w:p>
     <w:p>
       <w:pPr>
@@ -3964,7 +3929,7 @@
                     </pic:cNvPicPr>
                   </pic:nvPicPr>
                   <pic:blipFill rotWithShape="1">
-                    <a:blip r:embed="rId15" cstate="print">
+                    <a:blip r:embed="rId12" cstate="print">
                       <a:extLst>
                         <a:ext uri="{28A0092B-C50C-407E-A947-70E740481C1C}">
                           <a14:useLocalDpi xmlns:a14="http://schemas.microsoft.com/office/drawing/2010/main" val="0"/>
@@ -4451,7 +4416,7 @@
           <w:color w:val="000000" w:themeColor="text1"/>
         </w:rPr>
       </w:pPr>
-      <w:bookmarkStart w:id="13" w:name="_Toc40173851"/>
+      <w:bookmarkStart w:id="11" w:name="_Toc40173851"/>
       <w:r>
         <w:rPr>
           <w:rFonts w:ascii="Arial" w:hAnsi="Arial" w:cs="Arial"/>
@@ -4461,7 +4426,7 @@
         </w:rPr>
         <w:t>Actualizar información de contacto</w:t>
       </w:r>
-      <w:bookmarkEnd w:id="13"/>
+      <w:bookmarkEnd w:id="11"/>
     </w:p>
     <w:p>
       <w:pPr>
@@ -4609,7 +4574,7 @@
           <w:color w:val="000000" w:themeColor="text1"/>
         </w:rPr>
       </w:pPr>
-      <w:bookmarkStart w:id="14" w:name="_Toc40173852"/>
+      <w:bookmarkStart w:id="12" w:name="_Toc40173852"/>
       <w:r>
         <w:rPr>
           <w:rFonts w:ascii="Arial" w:hAnsi="Arial" w:cs="Arial"/>
@@ -4619,7 +4584,7 @@
         </w:rPr>
         <w:t>Actualizar contraseña</w:t>
       </w:r>
-      <w:bookmarkEnd w:id="14"/>
+      <w:bookmarkEnd w:id="12"/>
     </w:p>
     <w:p>
       <w:pPr>
@@ -4793,7 +4758,7 @@
           <w:color w:val="000000" w:themeColor="text1"/>
         </w:rPr>
       </w:pPr>
-      <w:bookmarkStart w:id="15" w:name="_Toc40173853"/>
+      <w:bookmarkStart w:id="13" w:name="_Toc40173853"/>
       <w:r>
         <w:rPr>
           <w:rFonts w:ascii="Arial" w:hAnsi="Arial" w:cs="Arial"/>
@@ -4803,7 +4768,7 @@
         </w:rPr>
         <w:t>Recuperar contraseña</w:t>
       </w:r>
-      <w:bookmarkEnd w:id="15"/>
+      <w:bookmarkEnd w:id="13"/>
     </w:p>
     <w:p>
       <w:pPr>
@@ -4864,41 +4829,8 @@
 </w:document>
 </file>
 
-<file path=word/comments.xml><?xml version="1.0" encoding="utf-8"?>
-<w:comments xmlns:wpc="http://schemas.microsoft.com/office/word/2010/wordprocessingCanvas" xmlns:cx="http://schemas.microsoft.com/office/drawing/2014/chartex" xmlns:cx1="http://schemas.microsoft.com/office/drawing/2015/9/8/chartex" xmlns:cx2="http://schemas.microsoft.com/office/drawing/2015/10/21/chartex" xmlns:cx3="http://schemas.microsoft.com/office/drawing/2016/5/9/chartex" xmlns:cx4="http://schemas.microsoft.com/office/drawing/2016/5/10/chartex" xmlns:cx5="http://schemas.microsoft.com/office/drawing/2016/5/11/chartex" xmlns:cx6="http://schemas.microsoft.com/office/drawing/2016/5/12/chartex" xmlns:cx7="http://schemas.microsoft.com/office/drawing/2016/5/13/chartex" xmlns:cx8="http://schemas.microsoft.com/office/drawing/2016/5/14/chartex" xmlns:mc="http://schemas.openxmlformats.org/markup-compatibility/2006" xmlns:aink="http://schemas.microsoft.com/office/drawing/2016/ink" xmlns:am3d="http://schemas.microsoft.com/office/drawing/2017/model3d" xmlns:o="urn:schemas-microsoft-com:office:office" xmlns:r="http://schemas.openxmlformats.org/officeDocument/2006/relationships" xmlns:m="http://schemas.openxmlformats.org/officeDocument/2006/math" xmlns:v="urn:schemas-microsoft-com:vml" xmlns:wp14="http://schemas.microsoft.com/office/word/2010/wordprocessingDrawing" xmlns:wp="http://schemas.openxmlformats.org/drawingml/2006/wordprocessingDrawing" xmlns:w10="urn:schemas-microsoft-com:office:word" xmlns:w="http://schemas.openxmlformats.org/wordprocessingml/2006/main" xmlns:w14="http://schemas.microsoft.com/office/word/2010/wordml" xmlns:w15="http://schemas.microsoft.com/office/word/2012/wordml" xmlns:w16cid="http://schemas.microsoft.com/office/word/2016/wordml/cid" xmlns:w16se="http://schemas.microsoft.com/office/word/2015/wordml/symex" xmlns:wpg="http://schemas.microsoft.com/office/word/2010/wordprocessingGroup" xmlns:wpi="http://schemas.microsoft.com/office/word/2010/wordprocessingInk" xmlns:wne="http://schemas.microsoft.com/office/word/2006/wordml" xmlns:wps="http://schemas.microsoft.com/office/word/2010/wordprocessingShape" mc:Ignorable="w14 w15 w16se w16cid wp14">
-  <w:comment w:id="3" w:author="hell" w:date="2020-05-19T08:52:00Z" w:initials="h">
-    <w:p>
-      <w:pPr>
-        <w:pStyle w:val="Textocomentario"/>
-      </w:pPr>
-      <w:r>
-        <w:rPr>
-          <w:rStyle w:val="Refdecomentario"/>
-        </w:rPr>
-        <w:annotationRef/>
-      </w:r>
-      <w:r>
-        <w:t>Mejora la gramática releyendo tú documento, El software evoluciona, a medida que avanza el proceso tanto el desarrollador como el cliente reaccionan mejor ante riesgos en los niveles evolutivos</w:t>
-      </w:r>
-    </w:p>
-  </w:comment>
-</w:comments>
-</file>
-
-<file path=word/commentsExtended.xml><?xml version="1.0" encoding="utf-8"?>
-<w15:commentsEx xmlns:wpc="http://schemas.microsoft.com/office/word/2010/wordprocessingCanvas" xmlns:cx="http://schemas.microsoft.com/office/drawing/2014/chartex" xmlns:cx1="http://schemas.microsoft.com/office/drawing/2015/9/8/chartex" xmlns:cx2="http://schemas.microsoft.com/office/drawing/2015/10/21/chartex" xmlns:cx3="http://schemas.microsoft.com/office/drawing/2016/5/9/chartex" xmlns:cx4="http://schemas.microsoft.com/office/drawing/2016/5/10/chartex" xmlns:cx5="http://schemas.microsoft.com/office/drawing/2016/5/11/chartex" xmlns:cx6="http://schemas.microsoft.com/office/drawing/2016/5/12/chartex" xmlns:cx7="http://schemas.microsoft.com/office/drawing/2016/5/13/chartex" xmlns:cx8="http://schemas.microsoft.com/office/drawing/2016/5/14/chartex" xmlns:mc="http://schemas.openxmlformats.org/markup-compatibility/2006" xmlns:aink="http://schemas.microsoft.com/office/drawing/2016/ink" xmlns:am3d="http://schemas.microsoft.com/office/drawing/2017/model3d" xmlns:o="urn:schemas-microsoft-com:office:office" xmlns:r="http://schemas.openxmlformats.org/officeDocument/2006/relationships" xmlns:m="http://schemas.openxmlformats.org/officeDocument/2006/math" xmlns:v="urn:schemas-microsoft-com:vml" xmlns:wp14="http://schemas.microsoft.com/office/word/2010/wordprocessingDrawing" xmlns:wp="http://schemas.openxmlformats.org/drawingml/2006/wordprocessingDrawing" xmlns:w10="urn:schemas-microsoft-com:office:word" xmlns:w="http://schemas.openxmlformats.org/wordprocessingml/2006/main" xmlns:w14="http://schemas.microsoft.com/office/word/2010/wordml" xmlns:w15="http://schemas.microsoft.com/office/word/2012/wordml" xmlns:w16cid="http://schemas.microsoft.com/office/word/2016/wordml/cid" xmlns:w16se="http://schemas.microsoft.com/office/word/2015/wordml/symex" xmlns:wpg="http://schemas.microsoft.com/office/word/2010/wordprocessingGroup" xmlns:wpi="http://schemas.microsoft.com/office/word/2010/wordprocessingInk" xmlns:wne="http://schemas.microsoft.com/office/word/2006/wordml" xmlns:wps="http://schemas.microsoft.com/office/word/2010/wordprocessingShape" mc:Ignorable="w14 w15 w16se w16cid wp14">
-  <w15:commentEx w15:paraId="0643D05E" w15:done="0"/>
-</w15:commentsEx>
-</file>
-
-<file path=word/commentsIds.xml><?xml version="1.0" encoding="utf-8"?>
-<w16cid:commentsIds xmlns:wpc="http://schemas.microsoft.com/office/word/2010/wordprocessingCanvas" xmlns:cx="http://schemas.microsoft.com/office/drawing/2014/chartex" xmlns:cx1="http://schemas.microsoft.com/office/drawing/2015/9/8/chartex" xmlns:cx2="http://schemas.microsoft.com/office/drawing/2015/10/21/chartex" xmlns:cx3="http://schemas.microsoft.com/office/drawing/2016/5/9/chartex" xmlns:cx4="http://schemas.microsoft.com/office/drawing/2016/5/10/chartex" xmlns:cx5="http://schemas.microsoft.com/office/drawing/2016/5/11/chartex" xmlns:cx6="http://schemas.microsoft.com/office/drawing/2016/5/12/chartex" xmlns:cx7="http://schemas.microsoft.com/office/drawing/2016/5/13/chartex" xmlns:cx8="http://schemas.microsoft.com/office/drawing/2016/5/14/chartex" xmlns:mc="http://schemas.openxmlformats.org/markup-compatibility/2006" xmlns:aink="http://schemas.microsoft.com/office/drawing/2016/ink" xmlns:am3d="http://schemas.microsoft.com/office/drawing/2017/model3d" xmlns:o="urn:schemas-microsoft-com:office:office" xmlns:r="http://schemas.openxmlformats.org/officeDocument/2006/relationships" xmlns:m="http://schemas.openxmlformats.org/officeDocument/2006/math" xmlns:v="urn:schemas-microsoft-com:vml" xmlns:wp14="http://schemas.microsoft.com/office/word/2010/wordprocessingDrawing" xmlns:wp="http://schemas.openxmlformats.org/drawingml/2006/wordprocessingDrawing" xmlns:w10="urn:schemas-microsoft-com:office:word" xmlns:w="http://schemas.openxmlformats.org/wordprocessingml/2006/main" xmlns:w14="http://schemas.microsoft.com/office/word/2010/wordml" xmlns:w15="http://schemas.microsoft.com/office/word/2012/wordml" xmlns:w16cid="http://schemas.microsoft.com/office/word/2016/wordml/cid" xmlns:w16se="http://schemas.microsoft.com/office/word/2015/wordml/symex" xmlns:wpg="http://schemas.microsoft.com/office/word/2010/wordprocessingGroup" xmlns:wpi="http://schemas.microsoft.com/office/word/2010/wordprocessingInk" xmlns:wne="http://schemas.microsoft.com/office/word/2006/wordml" xmlns:wps="http://schemas.microsoft.com/office/word/2010/wordprocessingShape" mc:Ignorable="w14 w15 w16se w16cid wp14">
-  <w16cid:commentId w16cid:paraId="0643D05E" w16cid:durableId="226E1CD3"/>
-</w16cid:commentsIds>
-</file>
-
 <file path=word/numbering.xml><?xml version="1.0" encoding="utf-8"?>
-<w:numbering xmlns:wpc="http://schemas.microsoft.com/office/word/2010/wordprocessingCanvas" xmlns:cx="http://schemas.microsoft.com/office/drawing/2014/chartex" xmlns:cx1="http://schemas.microsoft.com/office/drawing/2015/9/8/chartex" xmlns:cx2="http://schemas.microsoft.com/office/drawing/2015/10/21/chartex" xmlns:cx3="http://schemas.microsoft.com/office/drawing/2016/5/9/chartex" xmlns:cx4="http://schemas.microsoft.com/office/drawing/2016/5/10/chartex" xmlns:cx5="http://schemas.microsoft.com/office/drawing/2016/5/11/chartex" xmlns:cx6="http://schemas.microsoft.com/office/drawing/2016/5/12/chartex" xmlns:cx7="http://schemas.microsoft.com/office/drawing/2016/5/13/chartex" xmlns:cx8="http://schemas.microsoft.com/office/drawing/2016/5/14/chartex" xmlns:mc="http://schemas.openxmlformats.org/markup-compatibility/2006" xmlns:aink="http://schemas.microsoft.com/office/drawing/2016/ink" xmlns:am3d="http://schemas.microsoft.com/office/drawing/2017/model3d" xmlns:o="urn:schemas-microsoft-com:office:office" xmlns:r="http://schemas.openxmlformats.org/officeDocument/2006/relationships" xmlns:m="http://schemas.openxmlformats.org/officeDocument/2006/math" xmlns:v="urn:schemas-microsoft-com:vml" xmlns:wp14="http://schemas.microsoft.com/office/word/2010/wordprocessingDrawing" xmlns:wp="http://schemas.openxmlformats.org/drawingml/2006/wordprocessingDrawing" xmlns:w10="urn:schemas-microsoft-com:office:word" xmlns:w="http://schemas.openxmlformats.org/wordprocessingml/2006/main" xmlns:w14="http://schemas.microsoft.com/office/word/2010/wordml" xmlns:w15="http://schemas.microsoft.com/office/word/2012/wordml" xmlns:w16cid="http://schemas.microsoft.com/office/word/2016/wordml/cid" xmlns:w16se="http://schemas.microsoft.com/office/word/2015/wordml/symex" xmlns:wpg="http://schemas.microsoft.com/office/word/2010/wordprocessingGroup" xmlns:wpi="http://schemas.microsoft.com/office/word/2010/wordprocessingInk" xmlns:wne="http://schemas.microsoft.com/office/word/2006/wordml" xmlns:wps="http://schemas.microsoft.com/office/word/2010/wordprocessingShape" mc:Ignorable="w14 w15 w16se w16cid wp14">
+<w:numbering xmlns:wpc="http://schemas.microsoft.com/office/word/2010/wordprocessingCanvas" xmlns:cx="http://schemas.microsoft.com/office/drawing/2014/chartex" xmlns:cx1="http://schemas.microsoft.com/office/drawing/2015/9/8/chartex" xmlns:cx2="http://schemas.microsoft.com/office/drawing/2015/10/21/chartex" xmlns:cx3="http://schemas.microsoft.com/office/drawing/2016/5/9/chartex" xmlns:cx4="http://schemas.microsoft.com/office/drawing/2016/5/10/chartex" xmlns:cx5="http://schemas.microsoft.com/office/drawing/2016/5/11/chartex" xmlns:cx6="http://schemas.microsoft.com/office/drawing/2016/5/12/chartex" xmlns:cx7="http://schemas.microsoft.com/office/drawing/2016/5/13/chartex" xmlns:cx8="http://schemas.microsoft.com/office/drawing/2016/5/14/chartex" xmlns:mc="http://schemas.openxmlformats.org/markup-compatibility/2006" xmlns:aink="http://schemas.microsoft.com/office/drawing/2016/ink" xmlns:am3d="http://schemas.microsoft.com/office/drawing/2017/model3d" xmlns:o="urn:schemas-microsoft-com:office:office" xmlns:r="http://schemas.openxmlformats.org/officeDocument/2006/relationships" xmlns:m="http://schemas.openxmlformats.org/officeDocument/2006/math" xmlns:v="urn:schemas-microsoft-com:vml" xmlns:wp14="http://schemas.microsoft.com/office/word/2010/wordprocessingDrawing" xmlns:wp="http://schemas.openxmlformats.org/drawingml/2006/wordprocessingDrawing" xmlns:w10="urn:schemas-microsoft-com:office:word" xmlns:w="http://schemas.openxmlformats.org/wordprocessingml/2006/main" xmlns:w14="http://schemas.microsoft.com/office/word/2010/wordml" xmlns:w15="http://schemas.microsoft.com/office/word/2012/wordml" xmlns:w16cex="http://schemas.microsoft.com/office/word/2018/wordml/cex" xmlns:w16cid="http://schemas.microsoft.com/office/word/2016/wordml/cid" xmlns:w16="http://schemas.microsoft.com/office/word/2018/wordml" xmlns:w16se="http://schemas.microsoft.com/office/word/2015/wordml/symex" xmlns:wpg="http://schemas.microsoft.com/office/word/2010/wordprocessingGroup" xmlns:wpi="http://schemas.microsoft.com/office/word/2010/wordprocessingInk" xmlns:wne="http://schemas.microsoft.com/office/word/2006/wordml" xmlns:wps="http://schemas.microsoft.com/office/word/2010/wordprocessingShape" mc:Ignorable="w14 w15 w16se w16cid w16 w16cex wp14">
   <w:abstractNum w:abstractNumId="0" w15:restartNumberingAfterBreak="0">
     <w:nsid w:val="007B2491"/>
     <w:multiLevelType w:val="hybridMultilevel"/>
@@ -7463,16 +7395,8 @@
 </w:numbering>
 </file>
 
-<file path=word/people.xml><?xml version="1.0" encoding="utf-8"?>
-<w15:people xmlns:wpc="http://schemas.microsoft.com/office/word/2010/wordprocessingCanvas" xmlns:cx="http://schemas.microsoft.com/office/drawing/2014/chartex" xmlns:cx1="http://schemas.microsoft.com/office/drawing/2015/9/8/chartex" xmlns:cx2="http://schemas.microsoft.com/office/drawing/2015/10/21/chartex" xmlns:cx3="http://schemas.microsoft.com/office/drawing/2016/5/9/chartex" xmlns:cx4="http://schemas.microsoft.com/office/drawing/2016/5/10/chartex" xmlns:cx5="http://schemas.microsoft.com/office/drawing/2016/5/11/chartex" xmlns:cx6="http://schemas.microsoft.com/office/drawing/2016/5/12/chartex" xmlns:cx7="http://schemas.microsoft.com/office/drawing/2016/5/13/chartex" xmlns:cx8="http://schemas.microsoft.com/office/drawing/2016/5/14/chartex" xmlns:mc="http://schemas.openxmlformats.org/markup-compatibility/2006" xmlns:aink="http://schemas.microsoft.com/office/drawing/2016/ink" xmlns:am3d="http://schemas.microsoft.com/office/drawing/2017/model3d" xmlns:o="urn:schemas-microsoft-com:office:office" xmlns:r="http://schemas.openxmlformats.org/officeDocument/2006/relationships" xmlns:m="http://schemas.openxmlformats.org/officeDocument/2006/math" xmlns:v="urn:schemas-microsoft-com:vml" xmlns:wp14="http://schemas.microsoft.com/office/word/2010/wordprocessingDrawing" xmlns:wp="http://schemas.openxmlformats.org/drawingml/2006/wordprocessingDrawing" xmlns:w10="urn:schemas-microsoft-com:office:word" xmlns:w="http://schemas.openxmlformats.org/wordprocessingml/2006/main" xmlns:w14="http://schemas.microsoft.com/office/word/2010/wordml" xmlns:w15="http://schemas.microsoft.com/office/word/2012/wordml" xmlns:w16cid="http://schemas.microsoft.com/office/word/2016/wordml/cid" xmlns:w16se="http://schemas.microsoft.com/office/word/2015/wordml/symex" xmlns:wpg="http://schemas.microsoft.com/office/word/2010/wordprocessingGroup" xmlns:wpi="http://schemas.microsoft.com/office/word/2010/wordprocessingInk" xmlns:wne="http://schemas.microsoft.com/office/word/2006/wordml" xmlns:wps="http://schemas.microsoft.com/office/word/2010/wordprocessingShape" mc:Ignorable="w14 w15 w16se w16cid wp14">
-  <w15:person w15:author="hell">
-    <w15:presenceInfo w15:providerId="None" w15:userId="hell"/>
-  </w15:person>
-</w15:people>
-</file>
-
 <file path=word/styles.xml><?xml version="1.0" encoding="utf-8"?>
-<w:styles xmlns:mc="http://schemas.openxmlformats.org/markup-compatibility/2006" xmlns:r="http://schemas.openxmlformats.org/officeDocument/2006/relationships" xmlns:w="http://schemas.openxmlformats.org/wordprocessingml/2006/main" xmlns:w14="http://schemas.microsoft.com/office/word/2010/wordml" xmlns:w15="http://schemas.microsoft.com/office/word/2012/wordml" xmlns:w16cid="http://schemas.microsoft.com/office/word/2016/wordml/cid" xmlns:w16se="http://schemas.microsoft.com/office/word/2015/wordml/symex" mc:Ignorable="w14 w15 w16se w16cid">
+<w:styles xmlns:mc="http://schemas.openxmlformats.org/markup-compatibility/2006" xmlns:r="http://schemas.openxmlformats.org/officeDocument/2006/relationships" xmlns:w="http://schemas.openxmlformats.org/wordprocessingml/2006/main" xmlns:w14="http://schemas.microsoft.com/office/word/2010/wordml" xmlns:w15="http://schemas.microsoft.com/office/word/2012/wordml" xmlns:w16cex="http://schemas.microsoft.com/office/word/2018/wordml/cex" xmlns:w16cid="http://schemas.microsoft.com/office/word/2016/wordml/cid" xmlns:w16="http://schemas.microsoft.com/office/word/2018/wordml" xmlns:w16se="http://schemas.microsoft.com/office/word/2015/wordml/symex" mc:Ignorable="w14 w15 w16se w16cid w16 w16cex">
   <w:docDefaults>
     <w:rPrDefault>
       <w:rPr>
@@ -7488,7 +7412,7 @@
       </w:pPr>
     </w:pPrDefault>
   </w:docDefaults>
-  <w:latentStyles w:defLockedState="0" w:defUIPriority="99" w:defSemiHidden="0" w:defUnhideWhenUsed="0" w:defQFormat="0" w:count="375">
+  <w:latentStyles w:defLockedState="0" w:defUIPriority="99" w:defSemiHidden="0" w:defUnhideWhenUsed="0" w:defQFormat="0" w:count="376">
     <w:lsdException w:name="Normal" w:uiPriority="0" w:qFormat="1"/>
     <w:lsdException w:name="heading 1" w:uiPriority="9" w:qFormat="1"/>
     <w:lsdException w:name="heading 2" w:semiHidden="1" w:uiPriority="9" w:unhideWhenUsed="1" w:qFormat="1"/>
@@ -7594,7 +7518,6 @@
     <w:lsdException w:name="HTML Sample" w:semiHidden="1" w:unhideWhenUsed="1"/>
     <w:lsdException w:name="HTML Typewriter" w:semiHidden="1" w:unhideWhenUsed="1"/>
     <w:lsdException w:name="HTML Variable" w:semiHidden="1" w:unhideWhenUsed="1"/>
-    <w:lsdException w:name="Normal Table" w:semiHidden="1" w:unhideWhenUsed="1"/>
     <w:lsdException w:name="annotation subject" w:semiHidden="1" w:unhideWhenUsed="1"/>
     <w:lsdException w:name="No List" w:semiHidden="1" w:unhideWhenUsed="1"/>
     <w:lsdException w:name="Outline List 1" w:semiHidden="1" w:unhideWhenUsed="1"/>
@@ -7641,10 +7564,8 @@
     <w:lsdException w:name="Table Subtle 2" w:semiHidden="1" w:unhideWhenUsed="1"/>
     <w:lsdException w:name="Table Web 1" w:semiHidden="1" w:unhideWhenUsed="1"/>
     <w:lsdException w:name="Table Web 2" w:semiHidden="1" w:unhideWhenUsed="1"/>
-    <w:lsdException w:name="Table Web 3" w:semiHidden="1" w:unhideWhenUsed="1"/>
     <w:lsdException w:name="Balloon Text" w:semiHidden="1" w:unhideWhenUsed="1"/>
     <w:lsdException w:name="Table Grid" w:uiPriority="39"/>
-    <w:lsdException w:name="Table Theme" w:semiHidden="1" w:unhideWhenUsed="1"/>
     <w:lsdException w:name="Placeholder Text" w:semiHidden="1"/>
     <w:lsdException w:name="No Spacing" w:uiPriority="1" w:qFormat="1"/>
     <w:lsdException w:name="Light Shading" w:uiPriority="60"/>
@@ -7864,6 +7785,7 @@
     <w:lsdException w:name="Smart Hyperlink" w:semiHidden="1" w:unhideWhenUsed="1"/>
     <w:lsdException w:name="Hashtag" w:semiHidden="1" w:unhideWhenUsed="1"/>
     <w:lsdException w:name="Unresolved Mention" w:semiHidden="1" w:unhideWhenUsed="1"/>
+    <w:lsdException w:name="Smart Link" w:semiHidden="1" w:unhideWhenUsed="1"/>
   </w:latentStyles>
   <w:style w:type="paragraph" w:default="1" w:styleId="Normal">
     <w:name w:val="Normal"/>
@@ -8468,7 +8390,7 @@
 </file>
 
 <file path=customXml/itemProps1.xml><?xml version="1.0" encoding="utf-8"?>
-<ds:datastoreItem xmlns:ds="http://schemas.openxmlformats.org/officeDocument/2006/customXml" ds:itemID="{F5A3D9A5-F39E-499F-B772-375366702C63}">
+<ds:datastoreItem xmlns:ds="http://schemas.openxmlformats.org/officeDocument/2006/customXml" ds:itemID="{E44BA1B4-A092-4986-920A-91CE5714B44C}">
   <ds:schemaRefs>
     <ds:schemaRef ds:uri="http://schemas.openxmlformats.org/officeDocument/2006/bibliography"/>
   </ds:schemaRefs>

</xml_diff>